<commit_message>
Rename documentation files to web-friendly format and reorganize header
- Renamed all documentation files to lowercase with hyphens (web best practices)
  * Technical_Design.md -> technical-design.md
  * User_Guide.md -> user-guide.md
  * System_Administration_Guide.md -> system-administration-guide.md
  * Testing_Documentation.md -> testing-documentation.md
  * Project_Management.md -> project-management.md
  * CST-590-0500-Topic4-DQ2_Digital_Poster_Merkling.JPG -> digital-poster.jpg
  * CST-590-0500-Topic4-DQ2_Digital_Poster_Merkling.pptx -> digital-poster.pptx
  * CST-590-0500-Topic7-Capstone_Draft_Presentation_Merkling.pptx -> capstone-presentation.pptx

- Moved digital poster JPG from Project Documentation to Presentations section
- Updated all links in index.html to reflect new filenames
- Presentations section now shows: Digital Poster (PPTX), Digital Poster (JPG), Capstone Presentation
</commit_message>
<xml_diff>
--- a/documentation/Topic8-Benchmark-Complete Capstone/3_CST-590-0500-Topic4-Benchmark_Milestone3_Final_Draft_Merkling.docx
+++ b/documentation/Topic8-Benchmark-Complete Capstone/3_CST-590-0500-Topic4-Benchmark_Milestone3_Final_Draft_Merkling.docx
@@ -172,7 +172,7 @@
           <w:color w:val="auto"/>
         </w:rPr>
         <w:lastRenderedPageBreak/>
-        <w:t>Project Information (Project name, author, project organization, project manager, and date)</w:t>
+        <w:t>System Entities</w:t>
       </w:r>
     </w:p>
     <w:p>
@@ -186,44 +186,15 @@
         <w:ind w:firstLine="720"/>
       </w:pPr>
       <w:r>
-        <w:t>The student provides all of the components required as outlined.</w:t>
+        <w:t xml:space="preserve">The student provides </w:t>
       </w:r>
-    </w:p>
-    <w:p>
-      <w:pPr>
-        <w:pStyle w:val="Heading1"/>
-        <w:rPr>
-          <w:rFonts w:ascii="Times New Roman" w:hAnsi="Times New Roman" w:cs="Times New Roman"/>
-          <w:b/>
-          <w:bCs/>
-          <w:color w:val="auto"/>
-        </w:rPr>
-      </w:pPr>
+      <w:proofErr w:type="gramStart"/>
       <w:r>
-        <w:rPr>
-          <w:rFonts w:ascii="Times New Roman" w:hAnsi="Times New Roman" w:cs="Times New Roman"/>
-          <w:b/>
-          <w:bCs/>
-          <w:color w:val="auto"/>
-        </w:rPr>
-        <w:t>Components Testing - Module Test Cases (or Alternative Criteria) (C4.3) (C4.3)</w:t>
+        <w:t>all of</w:t>
       </w:r>
-    </w:p>
-    <w:p>
-      <w:pPr>
-        <w:spacing w:line="480" w:lineRule="auto"/>
-      </w:pPr>
-    </w:p>
-    <w:p>
-      <w:pPr>
-        <w:spacing w:line="480" w:lineRule="auto"/>
-        <w:ind w:firstLine="720"/>
-      </w:pPr>
+      <w:proofErr w:type="gramEnd"/>
       <w:r>
-        <w:t xml:space="preserve">The </w:t>
-      </w:r>
-      <w:r>
-        <w:t>student</w:t>
+        <w:t xml:space="preserve"> the components required as outlined.</w:t>
       </w:r>
     </w:p>
     <w:p>
@@ -238,7 +209,7 @@
           <w:sz w:val="32"/>
           <w:szCs w:val="32"/>
         </w:rPr>
-        <w:t>Requirements Testing</w:t>
+        <w:t>Functional Requirements</w:t>
       </w:r>
     </w:p>
     <w:p>
@@ -247,52 +218,133 @@
         <w:ind w:firstLine="720"/>
       </w:pPr>
       <w:r>
-        <w:t xml:space="preserve">The </w:t>
+        <w:t>The</w:t>
       </w:r>
+      <w:r>
+        <w:t xml:space="preserve"> </w:t>
+      </w:r>
+      <w:r>
+        <w:t>student accurately maps each requirement to the module(s) or function(s) that satisfies it. Comprehensive diagrams and descriptions are provided (as applicable). All functional requirements are satisfied and there are no major or minor issues that need to be resolved.</w:t>
+      </w:r>
+    </w:p>
+    <w:p>
+      <w:pPr>
+        <w:spacing w:line="480" w:lineRule="auto"/>
+        <w:rPr>
+          <w:rFonts w:eastAsiaTheme="majorEastAsia"/>
+          <w:b/>
+          <w:bCs/>
+          <w:sz w:val="32"/>
+          <w:szCs w:val="32"/>
+        </w:rPr>
+      </w:pPr>
+      <w:r>
+        <w:rPr>
+          <w:rFonts w:eastAsiaTheme="majorEastAsia"/>
+          <w:b/>
+          <w:bCs/>
+          <w:sz w:val="32"/>
+          <w:szCs w:val="32"/>
+        </w:rPr>
+        <w:t>Source Code Listing</w:t>
+      </w:r>
+    </w:p>
+    <w:p>
+      <w:pPr>
+        <w:spacing w:line="480" w:lineRule="auto"/>
+        <w:ind w:firstLine="720"/>
+      </w:pPr>
+      <w:r>
+        <w:t>The student accurately presents source code that is exceptionally well-organized, efficient, and very easy to follow, with full comments (to include brief descriptions of all classes and files).</w:t>
+      </w:r>
+    </w:p>
+    <w:p>
+      <w:pPr>
+        <w:spacing w:line="480" w:lineRule="auto"/>
+      </w:pPr>
+      <w:r>
+        <w:rPr>
+          <w:rFonts w:eastAsiaTheme="majorEastAsia"/>
+          <w:b/>
+          <w:bCs/>
+          <w:sz w:val="32"/>
+          <w:szCs w:val="32"/>
+        </w:rPr>
+        <w:t>Implementation Plan</w:t>
+      </w:r>
+    </w:p>
+    <w:p>
+      <w:pPr>
+        <w:spacing w:line="480" w:lineRule="auto"/>
+        <w:ind w:firstLine="720"/>
+      </w:pPr>
+      <w:r>
+        <w:t>The student presents their source code to a fellow programmer for review (to identify bugs and simple coding errors). Feedback is implemented and changes are made as appropriate.</w:t>
+      </w:r>
+    </w:p>
+    <w:p>
+      <w:pPr>
+        <w:spacing w:line="480" w:lineRule="auto"/>
+      </w:pPr>
+      <w:r>
+        <w:rPr>
+          <w:rFonts w:eastAsiaTheme="majorEastAsia"/>
+          <w:b/>
+          <w:bCs/>
+          <w:sz w:val="32"/>
+          <w:szCs w:val="32"/>
+        </w:rPr>
+        <w:t>Application Functionality and Execution</w:t>
+      </w:r>
+    </w:p>
+    <w:p>
+      <w:pPr>
+        <w:spacing w:line="480" w:lineRule="auto"/>
+        <w:ind w:firstLine="720"/>
+      </w:pPr>
+      <w:r>
+        <w:t>The</w:t>
+      </w:r>
+      <w:r>
+        <w:t xml:space="preserve"> </w:t>
+      </w:r>
+      <w:r>
+        <w:t xml:space="preserve">student comprehensively describes </w:t>
+      </w:r>
+      <w:proofErr w:type="gramStart"/>
+      <w:r>
+        <w:t>all of</w:t>
+      </w:r>
+      <w:proofErr w:type="gramEnd"/>
+      <w:r>
+        <w:t xml:space="preserve"> the software that may need to be integrated (to include libraries, databases, and other programs), the software deployed as an operational system, as well as the strategy, potential impacts, and activities that will be addressed in the implementation; information and justifications are accurate and appropriate. The </w:t>
+      </w:r>
+      <w:proofErr w:type="gramStart"/>
       <w:r>
         <w:t>student</w:t>
       </w:r>
-    </w:p>
-    <w:p>
-      <w:pPr>
-        <w:pStyle w:val="Heading1"/>
-        <w:rPr>
-          <w:rFonts w:ascii="Times New Roman" w:hAnsi="Times New Roman" w:cs="Times New Roman"/>
-          <w:b/>
-          <w:bCs/>
-          <w:color w:val="auto"/>
-        </w:rPr>
-      </w:pPr>
+      <w:proofErr w:type="gramEnd"/>
       <w:r>
-        <w:rPr>
-          <w:rFonts w:ascii="Times New Roman" w:hAnsi="Times New Roman" w:cs="Times New Roman"/>
-          <w:b/>
-          <w:bCs/>
-          <w:color w:val="auto"/>
-        </w:rPr>
-        <w:t>System Testing</w:t>
+        <w:t xml:space="preserve"> outlines </w:t>
+      </w:r>
+      <w:r>
+        <w:lastRenderedPageBreak/>
+        <w:t>activities necessary to ensure that the system is available for use by its end users as originally planned. Extensive evidence, details, and examples are provided.</w:t>
+      </w:r>
+      <w:r>
+        <w:t xml:space="preserve"> </w:t>
       </w:r>
     </w:p>
     <w:p>
       <w:pPr>
         <w:spacing w:line="480" w:lineRule="auto"/>
-      </w:pPr>
-    </w:p>
-    <w:p>
-      <w:pPr>
-        <w:spacing w:line="480" w:lineRule="auto"/>
-        <w:ind w:firstLine="720"/>
-      </w:pPr>
-      <w:r>
-        <w:t xml:space="preserve">The </w:t>
-      </w:r>
-      <w:r>
-        <w:t>student</w:t>
-      </w:r>
-    </w:p>
-    <w:p>
-      <w:pPr>
-        <w:spacing w:line="480" w:lineRule="auto"/>
+        <w:rPr>
+          <w:rFonts w:eastAsiaTheme="majorEastAsia"/>
+          <w:b/>
+          <w:bCs/>
+          <w:sz w:val="32"/>
+          <w:szCs w:val="32"/>
+        </w:rPr>
       </w:pPr>
       <w:r>
         <w:rPr>
@@ -304,23 +356,6 @@
         </w:rPr>
         <w:t>User Guide (Cover Page, Title Page and Copyright Page, Preface, Table of Contents, General Information, System Summary, Getting Started, Using the System, Troubleshooting, FAQ, Help and Contact Details, Glossary)</w:t>
       </w:r>
-    </w:p>
-    <w:p>
-      <w:pPr>
-        <w:spacing w:line="480" w:lineRule="auto"/>
-        <w:ind w:firstLine="720"/>
-      </w:pPr>
-      <w:r>
-        <w:t xml:space="preserve">The </w:t>
-      </w:r>
-      <w:r>
-        <w:t>student</w:t>
-      </w:r>
-    </w:p>
-    <w:p>
-      <w:pPr>
-        <w:spacing w:line="480" w:lineRule="auto"/>
-      </w:pPr>
       <w:r>
         <w:rPr>
           <w:rFonts w:eastAsiaTheme="majorEastAsia"/>
@@ -329,8 +364,7 @@
           <w:sz w:val="32"/>
           <w:szCs w:val="32"/>
         </w:rPr>
-        <w:lastRenderedPageBreak/>
-        <w:t>System Administration Guide (Cover Page, Title Page and Copyright Page, Legal Notice, Table of Contents, System Overview, System Configuration, System Maintenance, Security Related Processes, Appendices, Table of Figures)</w:t>
+        <w:t xml:space="preserve"> </w:t>
       </w:r>
     </w:p>
     <w:p>
@@ -339,16 +373,16 @@
         <w:ind w:firstLine="720"/>
       </w:pPr>
       <w:r>
-        <w:t xml:space="preserve">The </w:t>
+        <w:t xml:space="preserve">The student presents a clear, concise, jargon-free, and organized user guide that comprehensively explains (with illustrations, screenshots, tables, visuals, images, diagrams etc.) how to use the application in a way that a nontechnical person can understand. The guide is searchable, presents procedural information (step-by-step instructions) and conceptual information on </w:t>
       </w:r>
+      <w:proofErr w:type="spellStart"/>
       <w:r>
-        <w:t>student</w:t>
+        <w:t>on</w:t>
       </w:r>
-    </w:p>
-    <w:p>
-      <w:pPr>
-        <w:spacing w:line="480" w:lineRule="auto"/>
-      </w:pPr>
+      <w:proofErr w:type="spellEnd"/>
+      <w:r>
+        <w:t xml:space="preserve"> how to install and use the product, considers the needs of disabled users (i.e., low vision, color-blind), provides safety information, meets all legal requirements, and has a consistent format and style. All applicable sections are completed, with extensive details and examples.</w:t>
+      </w:r>
     </w:p>
     <w:p>
       <w:pPr>
@@ -13797,6 +13831,32 @@
 </file>
 
 <file path=customXml/item1.xml><?xml version="1.0" encoding="utf-8"?>
+<b:Sources xmlns:b="http://schemas.openxmlformats.org/officeDocument/2006/bibliography" xmlns="http://schemas.openxmlformats.org/officeDocument/2006/bibliography" SelectedStyle="\APASixthEditionOfficeOnline.xsl" StyleName="APA" Version="6"/>
+</file>
+
+<file path=customXml/item2.xml><?xml version="1.0" encoding="utf-8"?>
+<?mso-contentType ?>
+<FormTemplates xmlns="http://schemas.microsoft.com/sharepoint/v3/contenttype/forms">
+  <Display>DocumentLibraryForm</Display>
+  <Edit>DocumentLibraryForm</Edit>
+  <New>DocumentLibraryForm</New>
+</FormTemplates>
+</file>
+
+<file path=customXml/item3.xml><?xml version="1.0" encoding="utf-8"?>
+<p:properties xmlns:p="http://schemas.microsoft.com/office/2006/metadata/properties" xmlns:xsi="http://www.w3.org/2001/XMLSchema-instance" xmlns:pc="http://schemas.microsoft.com/office/infopath/2007/PartnerControls">
+  <documentManagement>
+    <_ip_UnifiedCompliancePolicyUIAction xmlns="http://schemas.microsoft.com/sharepoint/v3" xsi:nil="true"/>
+    <_ip_UnifiedCompliancePolicyProperties xmlns="http://schemas.microsoft.com/sharepoint/v3" xsi:nil="true"/>
+    <TaxCatchAll xmlns="37d47695-dda2-48a2-87bc-2a1f7ac7fedc" xsi:nil="true"/>
+    <lcf76f155ced4ddcb4097134ff3c332f xmlns="b457ba54-12e9-41a3-ab87-ffd5bc645430">
+      <Terms xmlns="http://schemas.microsoft.com/office/infopath/2007/PartnerControls"/>
+    </lcf76f155ced4ddcb4097134ff3c332f>
+  </documentManagement>
+</p:properties>
+</file>
+
+<file path=customXml/item4.xml><?xml version="1.0" encoding="utf-8"?>
 <ct:contentTypeSchema xmlns:ct="http://schemas.microsoft.com/office/2006/metadata/contentType" xmlns:ma="http://schemas.microsoft.com/office/2006/metadata/properties/metaAttributes" ct:_="" ma:_="" ma:contentTypeName="Document" ma:contentTypeID="0x010100911D7BF13958C64483E7E107A08507EA" ma:contentTypeVersion="3706" ma:contentTypeDescription="Create a new document." ma:contentTypeScope="" ma:versionID="27b9d429859bcb4cc95ca5b147d3168a">
   <xsd:schema xmlns:xsd="http://www.w3.org/2001/XMLSchema" xmlns:xs="http://www.w3.org/2001/XMLSchema" xmlns:p="http://schemas.microsoft.com/office/2006/metadata/properties" xmlns:ns1="http://schemas.microsoft.com/sharepoint/v3" xmlns:ns2="b457ba54-12e9-41a3-ab87-ffd5bc645430" xmlns:ns3="37d47695-dda2-48a2-87bc-2a1f7ac7fedc" targetNamespace="http://schemas.microsoft.com/office/2006/metadata/properties" ma:root="true" ma:fieldsID="1c82921937d1af28a735bf3437c860b8" ns1:_="" ns2:_="" ns3:_="">
     <xsd:import namespace="http://schemas.microsoft.com/sharepoint/v3"/>
@@ -14062,33 +14122,35 @@
 </ct:contentTypeSchema>
 </file>
 
-<file path=customXml/item2.xml><?xml version="1.0" encoding="utf-8"?>
-<p:properties xmlns:p="http://schemas.microsoft.com/office/2006/metadata/properties" xmlns:xsi="http://www.w3.org/2001/XMLSchema-instance" xmlns:pc="http://schemas.microsoft.com/office/infopath/2007/PartnerControls">
-  <documentManagement>
-    <_ip_UnifiedCompliancePolicyUIAction xmlns="http://schemas.microsoft.com/sharepoint/v3" xsi:nil="true"/>
-    <_ip_UnifiedCompliancePolicyProperties xmlns="http://schemas.microsoft.com/sharepoint/v3" xsi:nil="true"/>
-    <TaxCatchAll xmlns="37d47695-dda2-48a2-87bc-2a1f7ac7fedc" xsi:nil="true"/>
-    <lcf76f155ced4ddcb4097134ff3c332f xmlns="b457ba54-12e9-41a3-ab87-ffd5bc645430">
-      <Terms xmlns="http://schemas.microsoft.com/office/infopath/2007/PartnerControls"/>
-    </lcf76f155ced4ddcb4097134ff3c332f>
-  </documentManagement>
-</p:properties>
+<file path=customXml/itemProps1.xml><?xml version="1.0" encoding="utf-8"?>
+<ds:datastoreItem xmlns:ds="http://schemas.openxmlformats.org/officeDocument/2006/customXml" ds:itemID="{09AFAB58-9694-4462-B2D2-00E9EE84621C}">
+  <ds:schemaRefs>
+    <ds:schemaRef ds:uri="http://schemas.openxmlformats.org/officeDocument/2006/bibliography"/>
+  </ds:schemaRefs>
+</ds:datastoreItem>
 </file>
 
-<file path=customXml/item3.xml><?xml version="1.0" encoding="utf-8"?>
-<?mso-contentType ?>
-<FormTemplates xmlns="http://schemas.microsoft.com/sharepoint/v3/contenttype/forms">
-  <Display>DocumentLibraryForm</Display>
-  <Edit>DocumentLibraryForm</Edit>
-  <New>DocumentLibraryForm</New>
-</FormTemplates>
+<file path=customXml/itemProps2.xml><?xml version="1.0" encoding="utf-8"?>
+<ds:datastoreItem xmlns:ds="http://schemas.openxmlformats.org/officeDocument/2006/customXml" ds:itemID="{DEAE2935-652D-42F6-AFDE-C5D6AD6806BA}">
+  <ds:schemaRefs>
+    <ds:schemaRef ds:uri="http://schemas.microsoft.com/sharepoint/v3/contenttype/forms"/>
+  </ds:schemaRefs>
+</ds:datastoreItem>
 </file>
 
-<file path=customXml/item4.xml><?xml version="1.0" encoding="utf-8"?>
-<b:Sources xmlns:b="http://schemas.openxmlformats.org/officeDocument/2006/bibliography" xmlns="http://schemas.openxmlformats.org/officeDocument/2006/bibliography" SelectedStyle="\APASixthEditionOfficeOnline.xsl" StyleName="APA" Version="6"/>
+<file path=customXml/itemProps3.xml><?xml version="1.0" encoding="utf-8"?>
+<ds:datastoreItem xmlns:ds="http://schemas.openxmlformats.org/officeDocument/2006/customXml" ds:itemID="{153FF660-CCF1-4512-96BC-1D7D61FD195C}">
+  <ds:schemaRefs>
+    <ds:schemaRef ds:uri="http://schemas.microsoft.com/office/2006/metadata/properties"/>
+    <ds:schemaRef ds:uri="http://schemas.microsoft.com/office/infopath/2007/PartnerControls"/>
+    <ds:schemaRef ds:uri="http://schemas.microsoft.com/sharepoint/v3"/>
+    <ds:schemaRef ds:uri="37d47695-dda2-48a2-87bc-2a1f7ac7fedc"/>
+    <ds:schemaRef ds:uri="b457ba54-12e9-41a3-ab87-ffd5bc645430"/>
+  </ds:schemaRefs>
+</ds:datastoreItem>
 </file>
 
-<file path=customXml/itemProps1.xml><?xml version="1.0" encoding="utf-8"?>
+<file path=customXml/itemProps4.xml><?xml version="1.0" encoding="utf-8"?>
 <ds:datastoreItem xmlns:ds="http://schemas.openxmlformats.org/officeDocument/2006/customXml" ds:itemID="{6AB51DEF-AE14-4C2A-9C2D-F804C90A4FCF}">
   <ds:schemaRefs>
     <ds:schemaRef ds:uri="http://schemas.microsoft.com/office/2006/metadata/contentType"/>
@@ -14106,32 +14168,4 @@
     <ds:schemaRef ds:uri="http://schemas.microsoft.com/internal/obd"/>
   </ds:schemaRefs>
 </ds:datastoreItem>
-</file>
-
-<file path=customXml/itemProps2.xml><?xml version="1.0" encoding="utf-8"?>
-<ds:datastoreItem xmlns:ds="http://schemas.openxmlformats.org/officeDocument/2006/customXml" ds:itemID="{153FF660-CCF1-4512-96BC-1D7D61FD195C}">
-  <ds:schemaRefs>
-    <ds:schemaRef ds:uri="http://schemas.microsoft.com/office/2006/metadata/properties"/>
-    <ds:schemaRef ds:uri="http://schemas.microsoft.com/office/infopath/2007/PartnerControls"/>
-    <ds:schemaRef ds:uri="http://schemas.microsoft.com/sharepoint/v3"/>
-    <ds:schemaRef ds:uri="37d47695-dda2-48a2-87bc-2a1f7ac7fedc"/>
-    <ds:schemaRef ds:uri="b457ba54-12e9-41a3-ab87-ffd5bc645430"/>
-  </ds:schemaRefs>
-</ds:datastoreItem>
-</file>
-
-<file path=customXml/itemProps3.xml><?xml version="1.0" encoding="utf-8"?>
-<ds:datastoreItem xmlns:ds="http://schemas.openxmlformats.org/officeDocument/2006/customXml" ds:itemID="{DEAE2935-652D-42F6-AFDE-C5D6AD6806BA}">
-  <ds:schemaRefs>
-    <ds:schemaRef ds:uri="http://schemas.microsoft.com/sharepoint/v3/contenttype/forms"/>
-  </ds:schemaRefs>
-</ds:datastoreItem>
-</file>
-
-<file path=customXml/itemProps4.xml><?xml version="1.0" encoding="utf-8"?>
-<ds:datastoreItem xmlns:ds="http://schemas.openxmlformats.org/officeDocument/2006/customXml" ds:itemID="{09AFAB58-9694-4462-B2D2-00E9EE84621C}">
-  <ds:schemaRefs>
-    <ds:schemaRef ds:uri="http://schemas.openxmlformats.org/officeDocument/2006/bibliography"/>
-  </ds:schemaRefs>
-</ds:datastoreItem>
 </file>
</xml_diff>